<commit_message>
Prepravke u alternativnim tokovima događaja
</commit_message>
<xml_diff>
--- a/Scenariji/Scenariji.docx
+++ b/Scenariji/Scenariji.docx
@@ -10,6 +10,7 @@
         <w:t>Scenarij 1:</w:t>
       </w:r>
     </w:p>
+    <w:p/>
     <w:p/>
     <w:tbl>
       <w:tblPr>
@@ -490,9 +491,19 @@
           <w:rFonts w:ascii="Arial" w:hAnsi="Arial" w:cs="Arial"/>
         </w:rPr>
       </w:pPr>
+    </w:p>
+    <w:p>
+      <w:pPr>
+        <w:pStyle w:val="Title"/>
+        <w:rPr>
+          <w:sz w:val="28"/>
+          <w:szCs w:val="28"/>
+        </w:rPr>
+      </w:pPr>
       <w:r>
         <w:rPr>
-          <w:rFonts w:ascii="Arial" w:hAnsi="Arial" w:cs="Arial"/>
+          <w:sz w:val="28"/>
+          <w:szCs w:val="28"/>
         </w:rPr>
         <w:t>Tok događaja:</w:t>
       </w:r>
@@ -705,9 +716,19 @@
           <w:rFonts w:ascii="Arial" w:hAnsi="Arial" w:cs="Arial"/>
         </w:rPr>
       </w:pPr>
+    </w:p>
+    <w:p>
+      <w:pPr>
+        <w:pStyle w:val="Title"/>
+        <w:rPr>
+          <w:sz w:val="28"/>
+          <w:szCs w:val="28"/>
+        </w:rPr>
+      </w:pPr>
       <w:r>
         <w:rPr>
-          <w:rFonts w:ascii="Arial" w:hAnsi="Arial" w:cs="Arial"/>
+          <w:sz w:val="28"/>
+          <w:szCs w:val="28"/>
         </w:rPr>
         <w:t>Alternativni tok događaja:</w:t>
       </w:r>
@@ -774,20 +795,10 @@
           <w:p>
             <w:pPr>
               <w:pStyle w:val="ListParagraph"/>
-              <w:numPr>
-                <w:ilvl w:val="0"/>
-                <w:numId w:val="4"/>
-              </w:numPr>
-              <w:rPr>
-                <w:rFonts w:ascii="Arial" w:hAnsi="Arial" w:cs="Arial"/>
-              </w:rPr>
-            </w:pPr>
-            <w:r>
-              <w:rPr>
-                <w:rFonts w:ascii="Arial" w:hAnsi="Arial" w:cs="Arial"/>
-              </w:rPr>
-              <w:t>Pristupanje interfejsu za vršenje uplata</w:t>
-            </w:r>
+              <w:rPr>
+                <w:rFonts w:ascii="Arial" w:hAnsi="Arial" w:cs="Arial"/>
+              </w:rPr>
+            </w:pPr>
           </w:p>
         </w:tc>
         <w:tc>
@@ -796,46 +807,49 @@
           </w:tcPr>
           <w:p>
             <w:pPr>
+              <w:rPr>
+                <w:rFonts w:ascii="Arial" w:hAnsi="Arial" w:cs="Arial"/>
+              </w:rPr>
+            </w:pPr>
+            <w:r>
+              <w:rPr>
+                <w:rFonts w:ascii="Arial" w:hAnsi="Arial" w:cs="Arial"/>
+              </w:rPr>
+              <w:t xml:space="preserve">      4</w:t>
+            </w:r>
+            <w:r>
+              <w:rPr>
+                <w:rFonts w:ascii="Arial" w:hAnsi="Arial" w:cs="Arial"/>
+              </w:rPr>
+              <w:t>.1</w:t>
+            </w:r>
+            <w:r>
+              <w:rPr>
+                <w:rFonts w:ascii="Arial" w:hAnsi="Arial" w:cs="Arial"/>
+              </w:rPr>
+              <w:t xml:space="preserve">. </w:t>
+            </w:r>
+            <w:r>
+              <w:rPr>
+                <w:rFonts w:ascii="Arial" w:hAnsi="Arial" w:cs="Arial"/>
+              </w:rPr>
+              <w:t>Odbijanje uplate</w:t>
+            </w:r>
+          </w:p>
+        </w:tc>
+      </w:tr>
+      <w:tr>
+        <w:tc>
+          <w:tcPr>
+            <w:tcW w:w="5164" w:type="dxa"/>
+          </w:tcPr>
+          <w:p>
+            <w:pPr>
               <w:pStyle w:val="ListParagraph"/>
-              <w:numPr>
-                <w:ilvl w:val="0"/>
-                <w:numId w:val="4"/>
-              </w:numPr>
-              <w:rPr>
-                <w:rFonts w:ascii="Arial" w:hAnsi="Arial" w:cs="Arial"/>
-              </w:rPr>
-            </w:pPr>
-            <w:r>
-              <w:rPr>
-                <w:rFonts w:ascii="Arial" w:hAnsi="Arial" w:cs="Arial"/>
-              </w:rPr>
-              <w:t>Prikaz polja za unos</w:t>
-            </w:r>
-          </w:p>
-        </w:tc>
-      </w:tr>
-      <w:tr>
-        <w:tc>
-          <w:tcPr>
-            <w:tcW w:w="5164" w:type="dxa"/>
-          </w:tcPr>
-          <w:p>
-            <w:pPr>
-              <w:pStyle w:val="ListParagraph"/>
-              <w:numPr>
-                <w:ilvl w:val="0"/>
-                <w:numId w:val="4"/>
-              </w:numPr>
-              <w:rPr>
-                <w:rFonts w:ascii="Arial" w:hAnsi="Arial" w:cs="Arial"/>
-              </w:rPr>
-            </w:pPr>
-            <w:r>
-              <w:rPr>
-                <w:rFonts w:ascii="Arial" w:hAnsi="Arial" w:cs="Arial"/>
-              </w:rPr>
-              <w:t>Unos iznosa i podataka primaoca</w:t>
-            </w:r>
+              <w:rPr>
+                <w:rFonts w:ascii="Arial" w:hAnsi="Arial" w:cs="Arial"/>
+              </w:rPr>
+            </w:pPr>
           </w:p>
         </w:tc>
         <w:tc>
@@ -844,85 +858,23 @@
           </w:tcPr>
           <w:p>
             <w:pPr>
-              <w:pStyle w:val="ListParagraph"/>
-              <w:numPr>
-                <w:ilvl w:val="0"/>
-                <w:numId w:val="4"/>
-              </w:numPr>
-              <w:rPr>
-                <w:rFonts w:ascii="Arial" w:hAnsi="Arial" w:cs="Arial"/>
-              </w:rPr>
-            </w:pPr>
-            <w:r>
-              <w:rPr>
-                <w:rFonts w:ascii="Arial" w:hAnsi="Arial" w:cs="Arial"/>
-              </w:rPr>
-              <w:t>Odbijanje uplate</w:t>
-            </w:r>
-          </w:p>
-        </w:tc>
-      </w:tr>
-      <w:tr>
-        <w:tc>
-          <w:tcPr>
-            <w:tcW w:w="5164" w:type="dxa"/>
-          </w:tcPr>
-          <w:p>
-            <w:pPr>
-              <w:pStyle w:val="ListParagraph"/>
-              <w:rPr>
-                <w:rFonts w:ascii="Arial" w:hAnsi="Arial" w:cs="Arial"/>
-              </w:rPr>
-            </w:pPr>
-          </w:p>
-        </w:tc>
-        <w:tc>
-          <w:tcPr>
-            <w:tcW w:w="4186" w:type="dxa"/>
-          </w:tcPr>
-          <w:p>
-            <w:pPr>
-              <w:pStyle w:val="ListParagraph"/>
-              <w:numPr>
-                <w:ilvl w:val="0"/>
-                <w:numId w:val="4"/>
-              </w:numPr>
-              <w:rPr>
-                <w:rFonts w:ascii="Arial" w:hAnsi="Arial" w:cs="Arial"/>
-              </w:rPr>
-            </w:pPr>
+              <w:ind w:left="360"/>
+              <w:rPr>
+                <w:rFonts w:ascii="Arial" w:hAnsi="Arial" w:cs="Arial"/>
+              </w:rPr>
+            </w:pPr>
+            <w:r>
+              <w:rPr>
+                <w:rFonts w:ascii="Arial" w:hAnsi="Arial" w:cs="Arial"/>
+              </w:rPr>
+              <w:t xml:space="preserve">4.2. </w:t>
+            </w:r>
             <w:r>
               <w:rPr>
                 <w:rFonts w:ascii="Arial" w:hAnsi="Arial" w:cs="Arial"/>
               </w:rPr>
               <w:t>Prikaz poruke s greškom</w:t>
             </w:r>
-          </w:p>
-        </w:tc>
-      </w:tr>
-      <w:tr>
-        <w:tc>
-          <w:tcPr>
-            <w:tcW w:w="5164" w:type="dxa"/>
-          </w:tcPr>
-          <w:p>
-            <w:pPr>
-              <w:rPr>
-                <w:rFonts w:ascii="Arial" w:hAnsi="Arial" w:cs="Arial"/>
-              </w:rPr>
-            </w:pPr>
-          </w:p>
-        </w:tc>
-        <w:tc>
-          <w:tcPr>
-            <w:tcW w:w="4186" w:type="dxa"/>
-          </w:tcPr>
-          <w:p>
-            <w:pPr>
-              <w:rPr>
-                <w:rFonts w:ascii="Arial" w:hAnsi="Arial" w:cs="Arial"/>
-              </w:rPr>
-            </w:pPr>
           </w:p>
         </w:tc>
       </w:tr>
@@ -981,9 +933,15 @@
         <w:pStyle w:val="Title"/>
       </w:pPr>
       <w:r>
-        <w:lastRenderedPageBreak/>
         <w:t>Scenarij 2:</w:t>
       </w:r>
+    </w:p>
+    <w:p>
+      <w:pPr>
+        <w:rPr>
+          <w:rFonts w:ascii="Arial" w:hAnsi="Arial" w:cs="Arial"/>
+        </w:rPr>
+      </w:pPr>
     </w:p>
     <w:p>
       <w:pPr>
@@ -1441,9 +1399,19 @@
           <w:rFonts w:ascii="Arial" w:hAnsi="Arial" w:cs="Arial"/>
         </w:rPr>
       </w:pPr>
+    </w:p>
+    <w:p>
+      <w:pPr>
+        <w:pStyle w:val="Title"/>
+        <w:rPr>
+          <w:sz w:val="28"/>
+          <w:szCs w:val="28"/>
+        </w:rPr>
+      </w:pPr>
       <w:r>
         <w:rPr>
-          <w:rFonts w:ascii="Arial" w:hAnsi="Arial" w:cs="Arial"/>
+          <w:sz w:val="28"/>
+          <w:szCs w:val="28"/>
         </w:rPr>
         <w:t>Tok događaja:</w:t>
       </w:r>
@@ -1573,6 +1541,192 @@
     </w:p>
     <w:p>
       <w:pPr>
+        <w:pStyle w:val="Title"/>
+        <w:rPr>
+          <w:sz w:val="28"/>
+          <w:szCs w:val="28"/>
+        </w:rPr>
+      </w:pPr>
+      <w:r>
+        <w:rPr>
+          <w:sz w:val="28"/>
+          <w:szCs w:val="28"/>
+        </w:rPr>
+        <w:t>Alternativni t</w:t>
+      </w:r>
+      <w:r>
+        <w:rPr>
+          <w:sz w:val="28"/>
+          <w:szCs w:val="28"/>
+        </w:rPr>
+        <w:t>ok događaja:</w:t>
+      </w:r>
+    </w:p>
+    <w:tbl>
+      <w:tblPr>
+        <w:tblStyle w:val="TableGrid"/>
+        <w:tblW w:w="9515" w:type="dxa"/>
+        <w:tblLook w:val="04A0" w:firstRow="1" w:lastRow="0" w:firstColumn="1" w:lastColumn="0" w:noHBand="0" w:noVBand="1"/>
+      </w:tblPr>
+      <w:tblGrid>
+        <w:gridCol w:w="3385"/>
+        <w:gridCol w:w="6130"/>
+      </w:tblGrid>
+      <w:tr>
+        <w:trPr>
+          <w:trHeight w:val="374"/>
+        </w:trPr>
+        <w:tc>
+          <w:tcPr>
+            <w:tcW w:w="3385" w:type="dxa"/>
+            <w:shd w:val="clear" w:color="auto" w:fill="262626" w:themeFill="text1" w:themeFillTint="D9"/>
+          </w:tcPr>
+          <w:p>
+            <w:pPr>
+              <w:rPr>
+                <w:rFonts w:ascii="Arial" w:hAnsi="Arial" w:cs="Arial"/>
+              </w:rPr>
+            </w:pPr>
+            <w:r>
+              <w:rPr>
+                <w:rFonts w:ascii="Arial" w:hAnsi="Arial" w:cs="Arial"/>
+              </w:rPr>
+              <w:t>Klijent</w:t>
+            </w:r>
+          </w:p>
+        </w:tc>
+        <w:tc>
+          <w:tcPr>
+            <w:tcW w:w="6130" w:type="dxa"/>
+            <w:shd w:val="clear" w:color="auto" w:fill="262626" w:themeFill="text1" w:themeFillTint="D9"/>
+          </w:tcPr>
+          <w:p>
+            <w:pPr>
+              <w:tabs>
+                <w:tab w:val="left" w:pos="1284"/>
+              </w:tabs>
+              <w:rPr>
+                <w:rFonts w:ascii="Arial" w:hAnsi="Arial" w:cs="Arial"/>
+              </w:rPr>
+            </w:pPr>
+            <w:r>
+              <w:rPr>
+                <w:rFonts w:ascii="Arial" w:hAnsi="Arial" w:cs="Arial"/>
+              </w:rPr>
+              <w:tab/>
+              <w:t>Sistem banke</w:t>
+            </w:r>
+          </w:p>
+        </w:tc>
+      </w:tr>
+      <w:tr>
+        <w:trPr>
+          <w:trHeight w:val="374"/>
+        </w:trPr>
+        <w:tc>
+          <w:tcPr>
+            <w:tcW w:w="3385" w:type="dxa"/>
+          </w:tcPr>
+          <w:p>
+            <w:pPr>
+              <w:pStyle w:val="ListParagraph"/>
+              <w:rPr>
+                <w:rFonts w:ascii="Arial" w:hAnsi="Arial" w:cs="Arial"/>
+              </w:rPr>
+            </w:pPr>
+          </w:p>
+        </w:tc>
+        <w:tc>
+          <w:tcPr>
+            <w:tcW w:w="6130" w:type="dxa"/>
+          </w:tcPr>
+          <w:p>
+            <w:pPr>
+              <w:ind w:left="360"/>
+              <w:rPr>
+                <w:rFonts w:ascii="Arial" w:hAnsi="Arial" w:cs="Arial"/>
+              </w:rPr>
+            </w:pPr>
+            <w:r>
+              <w:rPr>
+                <w:rFonts w:ascii="Arial" w:hAnsi="Arial" w:cs="Arial"/>
+              </w:rPr>
+              <w:t xml:space="preserve">2.   </w:t>
+            </w:r>
+            <w:r>
+              <w:rPr>
+                <w:rFonts w:ascii="Arial" w:hAnsi="Arial" w:cs="Arial"/>
+              </w:rPr>
+              <w:t xml:space="preserve">Prikaz </w:t>
+            </w:r>
+            <w:r>
+              <w:rPr>
+                <w:rFonts w:ascii="Arial" w:hAnsi="Arial" w:cs="Arial"/>
+              </w:rPr>
+              <w:t>poruke s greškom</w:t>
+            </w:r>
+          </w:p>
+        </w:tc>
+      </w:tr>
+    </w:tbl>
+    <w:p>
+      <w:pPr>
+        <w:rPr>
+          <w:rFonts w:ascii="Arial" w:hAnsi="Arial" w:cs="Arial"/>
+        </w:rPr>
+      </w:pPr>
+    </w:p>
+    <w:p>
+      <w:pPr>
+        <w:rPr>
+          <w:rFonts w:ascii="Arial" w:hAnsi="Arial" w:cs="Arial"/>
+        </w:rPr>
+      </w:pPr>
+    </w:p>
+    <w:p>
+      <w:pPr>
+        <w:rPr>
+          <w:rFonts w:ascii="Arial" w:hAnsi="Arial" w:cs="Arial"/>
+        </w:rPr>
+      </w:pPr>
+    </w:p>
+    <w:p>
+      <w:pPr>
+        <w:rPr>
+          <w:rFonts w:ascii="Arial" w:hAnsi="Arial" w:cs="Arial"/>
+        </w:rPr>
+      </w:pPr>
+    </w:p>
+    <w:p>
+      <w:pPr>
+        <w:rPr>
+          <w:rFonts w:ascii="Arial" w:hAnsi="Arial" w:cs="Arial"/>
+        </w:rPr>
+      </w:pPr>
+    </w:p>
+    <w:p>
+      <w:pPr>
+        <w:rPr>
+          <w:rFonts w:ascii="Arial" w:hAnsi="Arial" w:cs="Arial"/>
+        </w:rPr>
+      </w:pPr>
+    </w:p>
+    <w:p>
+      <w:pPr>
+        <w:rPr>
+          <w:rFonts w:ascii="Arial" w:hAnsi="Arial" w:cs="Arial"/>
+        </w:rPr>
+      </w:pPr>
+    </w:p>
+    <w:p>
+      <w:pPr>
+        <w:rPr>
+          <w:rFonts w:ascii="Arial" w:hAnsi="Arial" w:cs="Arial"/>
+        </w:rPr>
+      </w:pPr>
+    </w:p>
+    <w:p>
+      <w:pPr>
         <w:rPr>
           <w:rFonts w:ascii="Arial" w:hAnsi="Arial" w:cs="Arial"/>
         </w:rPr>
@@ -1593,6 +1747,7 @@
         <w:t>Scenarij 3:</w:t>
       </w:r>
     </w:p>
+    <w:p/>
     <w:p/>
     <w:tbl>
       <w:tblPr>
@@ -2061,11 +2216,20 @@
           <w:rFonts w:ascii="Arial" w:hAnsi="Arial" w:cs="Arial"/>
         </w:rPr>
       </w:pPr>
+    </w:p>
+    <w:p>
+      <w:pPr>
+        <w:pStyle w:val="Title"/>
+        <w:rPr>
+          <w:sz w:val="28"/>
+          <w:szCs w:val="28"/>
+        </w:rPr>
+      </w:pPr>
       <w:r>
         <w:rPr>
-          <w:rFonts w:ascii="Arial" w:hAnsi="Arial" w:cs="Arial"/>
-        </w:rPr>
-        <w:lastRenderedPageBreak/>
+          <w:sz w:val="28"/>
+          <w:szCs w:val="28"/>
+        </w:rPr>
         <w:t>Tok događaja:</w:t>
       </w:r>
     </w:p>
@@ -2233,9 +2397,19 @@
           <w:rFonts w:ascii="Arial" w:hAnsi="Arial" w:cs="Arial"/>
         </w:rPr>
       </w:pPr>
+    </w:p>
+    <w:p>
+      <w:pPr>
+        <w:pStyle w:val="Title"/>
+        <w:rPr>
+          <w:sz w:val="28"/>
+          <w:szCs w:val="28"/>
+        </w:rPr>
+      </w:pPr>
       <w:r>
         <w:rPr>
-          <w:rFonts w:ascii="Arial" w:hAnsi="Arial" w:cs="Arial"/>
+          <w:sz w:val="28"/>
+          <w:szCs w:val="28"/>
         </w:rPr>
         <w:t xml:space="preserve">Alternativni tok događaja: </w:t>
       </w:r>
@@ -2258,13 +2432,16 @@
           </w:tcPr>
           <w:p>
             <w:pPr>
-              <w:rPr>
-                <w:rFonts w:ascii="Arial" w:hAnsi="Arial" w:cs="Arial"/>
-              </w:rPr>
-            </w:pPr>
-            <w:r>
-              <w:rPr>
-                <w:rFonts w:ascii="Arial" w:hAnsi="Arial" w:cs="Arial"/>
+              <w:pStyle w:val="Title"/>
+              <w:rPr>
+                <w:sz w:val="28"/>
+                <w:szCs w:val="28"/>
+              </w:rPr>
+            </w:pPr>
+            <w:r>
+              <w:rPr>
+                <w:sz w:val="28"/>
+                <w:szCs w:val="28"/>
               </w:rPr>
               <w:t>Administrator</w:t>
             </w:r>
@@ -2277,16 +2454,16 @@
           </w:tcPr>
           <w:p>
             <w:pPr>
-              <w:tabs>
-                <w:tab w:val="left" w:pos="1284"/>
-              </w:tabs>
-              <w:rPr>
-                <w:rFonts w:ascii="Arial" w:hAnsi="Arial" w:cs="Arial"/>
-              </w:rPr>
-            </w:pPr>
-            <w:r>
-              <w:rPr>
-                <w:rFonts w:ascii="Arial" w:hAnsi="Arial" w:cs="Arial"/>
+              <w:pStyle w:val="Title"/>
+              <w:rPr>
+                <w:sz w:val="28"/>
+                <w:szCs w:val="28"/>
+              </w:rPr>
+            </w:pPr>
+            <w:r>
+              <w:rPr>
+                <w:sz w:val="28"/>
+                <w:szCs w:val="28"/>
               </w:rPr>
               <w:tab/>
               <w:t>Sistem banke</w:t>
@@ -2301,21 +2478,11 @@
           </w:tcPr>
           <w:p>
             <w:pPr>
-              <w:pStyle w:val="ListParagraph"/>
-              <w:numPr>
-                <w:ilvl w:val="0"/>
-                <w:numId w:val="8"/>
-              </w:numPr>
-              <w:rPr>
-                <w:rFonts w:ascii="Arial" w:hAnsi="Arial" w:cs="Arial"/>
-              </w:rPr>
-            </w:pPr>
-            <w:r>
-              <w:rPr>
-                <w:rFonts w:ascii="Arial" w:hAnsi="Arial" w:cs="Arial"/>
-              </w:rPr>
-              <w:t>Pristupanje interfejsu za uklanjanje uposlenika</w:t>
-            </w:r>
+              <w:ind w:left="360"/>
+              <w:rPr>
+                <w:rFonts w:ascii="Arial" w:hAnsi="Arial" w:cs="Arial"/>
+              </w:rPr>
+            </w:pPr>
           </w:p>
         </w:tc>
         <w:tc>
@@ -2324,68 +2491,22 @@
           </w:tcPr>
           <w:p>
             <w:pPr>
-              <w:pStyle w:val="ListParagraph"/>
-              <w:numPr>
-                <w:ilvl w:val="0"/>
-                <w:numId w:val="8"/>
-              </w:numPr>
-              <w:rPr>
-                <w:rFonts w:ascii="Arial" w:hAnsi="Arial" w:cs="Arial"/>
-              </w:rPr>
-            </w:pPr>
-            <w:r>
-              <w:rPr>
-                <w:rFonts w:ascii="Arial" w:hAnsi="Arial" w:cs="Arial"/>
-              </w:rPr>
-              <w:t>Prikaz liste uposlenika</w:t>
-            </w:r>
-          </w:p>
-        </w:tc>
-      </w:tr>
-      <w:tr>
-        <w:tc>
-          <w:tcPr>
-            <w:tcW w:w="5164" w:type="dxa"/>
-          </w:tcPr>
-          <w:p>
-            <w:pPr>
-              <w:pStyle w:val="ListParagraph"/>
-              <w:numPr>
-                <w:ilvl w:val="0"/>
-                <w:numId w:val="8"/>
-              </w:numPr>
-              <w:rPr>
-                <w:rFonts w:ascii="Arial" w:hAnsi="Arial" w:cs="Arial"/>
-              </w:rPr>
-            </w:pPr>
-            <w:r>
-              <w:rPr>
-                <w:rFonts w:ascii="Arial" w:hAnsi="Arial" w:cs="Arial"/>
-              </w:rPr>
-              <w:t>Biranje željenog uposlenika</w:t>
-            </w:r>
-          </w:p>
-        </w:tc>
-        <w:tc>
-          <w:tcPr>
-            <w:tcW w:w="4186" w:type="dxa"/>
-          </w:tcPr>
-          <w:p>
-            <w:pPr>
-              <w:pStyle w:val="ListParagraph"/>
-              <w:numPr>
-                <w:ilvl w:val="0"/>
-                <w:numId w:val="8"/>
-              </w:numPr>
-              <w:rPr>
-                <w:rFonts w:ascii="Arial" w:hAnsi="Arial" w:cs="Arial"/>
-              </w:rPr>
-            </w:pPr>
-            <w:r>
-              <w:rPr>
-                <w:rFonts w:ascii="Arial" w:hAnsi="Arial" w:cs="Arial"/>
-              </w:rPr>
-              <w:t>Neuspješno uklanjanje – prikaz greške</w:t>
+              <w:ind w:left="360"/>
+              <w:rPr>
+                <w:rFonts w:ascii="Arial" w:hAnsi="Arial" w:cs="Arial"/>
+              </w:rPr>
+            </w:pPr>
+            <w:r>
+              <w:rPr>
+                <w:rFonts w:ascii="Arial" w:hAnsi="Arial" w:cs="Arial"/>
+              </w:rPr>
+              <w:t xml:space="preserve">4.   </w:t>
+            </w:r>
+            <w:r>
+              <w:rPr>
+                <w:rFonts w:ascii="Arial" w:hAnsi="Arial" w:cs="Arial"/>
+              </w:rPr>
+              <w:t>Prikaz poruke s greškom</w:t>
             </w:r>
           </w:p>
         </w:tc>
@@ -2427,12 +2548,41 @@
     </w:p>
     <w:p>
       <w:pPr>
+        <w:rPr>
+          <w:rFonts w:ascii="Arial" w:hAnsi="Arial" w:cs="Arial"/>
+        </w:rPr>
+      </w:pPr>
+    </w:p>
+    <w:p>
+      <w:pPr>
+        <w:rPr>
+          <w:rFonts w:ascii="Arial" w:hAnsi="Arial" w:cs="Arial"/>
+        </w:rPr>
+      </w:pPr>
+    </w:p>
+    <w:p>
+      <w:pPr>
+        <w:rPr>
+          <w:rFonts w:ascii="Arial" w:hAnsi="Arial" w:cs="Arial"/>
+        </w:rPr>
+      </w:pPr>
+    </w:p>
+    <w:p>
+      <w:pPr>
+        <w:rPr>
+          <w:rFonts w:ascii="Arial" w:hAnsi="Arial" w:cs="Arial"/>
+        </w:rPr>
+      </w:pPr>
+    </w:p>
+    <w:p>
+      <w:pPr>
         <w:pStyle w:val="Title"/>
       </w:pPr>
       <w:r>
         <w:t>Scenarij 4:</w:t>
       </w:r>
     </w:p>
+    <w:p/>
     <w:p/>
     <w:tbl>
       <w:tblPr>
@@ -2907,9 +3057,19 @@
           <w:rFonts w:ascii="Arial" w:hAnsi="Arial" w:cs="Arial"/>
         </w:rPr>
       </w:pPr>
+    </w:p>
+    <w:p>
+      <w:pPr>
+        <w:pStyle w:val="Title"/>
+        <w:rPr>
+          <w:sz w:val="28"/>
+          <w:szCs w:val="28"/>
+        </w:rPr>
+      </w:pPr>
       <w:r>
         <w:rPr>
-          <w:rFonts w:ascii="Arial" w:hAnsi="Arial" w:cs="Arial"/>
+          <w:sz w:val="28"/>
+          <w:szCs w:val="28"/>
         </w:rPr>
         <w:t>Tok događaja:</w:t>
       </w:r>
@@ -3095,22 +3255,17 @@
     </w:p>
     <w:p>
       <w:pPr>
-        <w:rPr>
-          <w:rFonts w:ascii="Arial" w:hAnsi="Arial" w:cs="Arial"/>
-        </w:rPr>
-      </w:pPr>
-    </w:p>
-    <w:p>
-      <w:pPr>
-        <w:rPr>
-          <w:rFonts w:ascii="Arial" w:hAnsi="Arial" w:cs="Arial"/>
+        <w:pStyle w:val="Title"/>
+        <w:rPr>
+          <w:sz w:val="28"/>
+          <w:szCs w:val="28"/>
         </w:rPr>
       </w:pPr>
       <w:r>
         <w:rPr>
-          <w:rFonts w:ascii="Arial" w:hAnsi="Arial" w:cs="Arial"/>
-        </w:rPr>
-        <w:lastRenderedPageBreak/>
+          <w:sz w:val="28"/>
+          <w:szCs w:val="28"/>
+        </w:rPr>
         <w:t xml:space="preserve">Alternativni tok događaja: </w:t>
       </w:r>
     </w:p>
@@ -3132,15 +3287,18 @@
           </w:tcPr>
           <w:p>
             <w:pPr>
-              <w:rPr>
-                <w:rFonts w:ascii="Arial" w:hAnsi="Arial" w:cs="Arial"/>
-              </w:rPr>
-            </w:pPr>
-            <w:r>
-              <w:rPr>
-                <w:rFonts w:ascii="Arial" w:hAnsi="Arial" w:cs="Arial"/>
-              </w:rPr>
-              <w:t>Korisnik</w:t>
+              <w:pStyle w:val="Title"/>
+              <w:rPr>
+                <w:sz w:val="28"/>
+                <w:szCs w:val="28"/>
+              </w:rPr>
+            </w:pPr>
+            <w:r>
+              <w:rPr>
+                <w:sz w:val="28"/>
+                <w:szCs w:val="28"/>
+              </w:rPr>
+              <w:t>Administrator</w:t>
             </w:r>
           </w:p>
         </w:tc>
@@ -3151,16 +3309,16 @@
           </w:tcPr>
           <w:p>
             <w:pPr>
-              <w:tabs>
-                <w:tab w:val="left" w:pos="1284"/>
-              </w:tabs>
-              <w:rPr>
-                <w:rFonts w:ascii="Arial" w:hAnsi="Arial" w:cs="Arial"/>
-              </w:rPr>
-            </w:pPr>
-            <w:r>
-              <w:rPr>
-                <w:rFonts w:ascii="Arial" w:hAnsi="Arial" w:cs="Arial"/>
+              <w:pStyle w:val="Title"/>
+              <w:rPr>
+                <w:sz w:val="28"/>
+                <w:szCs w:val="28"/>
+              </w:rPr>
+            </w:pPr>
+            <w:r>
+              <w:rPr>
+                <w:sz w:val="28"/>
+                <w:szCs w:val="28"/>
               </w:rPr>
               <w:tab/>
               <w:t>Sistem banke</w:t>
@@ -3180,18 +3338,6 @@
                 <w:rFonts w:ascii="Arial" w:hAnsi="Arial" w:cs="Arial"/>
               </w:rPr>
             </w:pPr>
-            <w:r>
-              <w:rPr>
-                <w:rFonts w:ascii="Arial" w:hAnsi="Arial" w:cs="Arial"/>
-              </w:rPr>
-              <w:t xml:space="preserve">1. </w:t>
-            </w:r>
-            <w:r>
-              <w:rPr>
-                <w:rFonts w:ascii="Arial" w:hAnsi="Arial" w:cs="Arial"/>
-              </w:rPr>
-              <w:t>Pristupanje interfejsu za uklanjanje uposlenika</w:t>
-            </w:r>
           </w:p>
         </w:tc>
         <w:tc>
@@ -3209,77 +3355,25 @@
               <w:rPr>
                 <w:rFonts w:ascii="Arial" w:hAnsi="Arial" w:cs="Arial"/>
               </w:rPr>
-              <w:t xml:space="preserve">2. </w:t>
-            </w:r>
-            <w:r>
-              <w:rPr>
-                <w:rFonts w:ascii="Arial" w:hAnsi="Arial" w:cs="Arial"/>
-              </w:rPr>
-              <w:t xml:space="preserve">Prikaz </w:t>
-            </w:r>
-            <w:r>
-              <w:rPr>
-                <w:rFonts w:ascii="Arial" w:hAnsi="Arial" w:cs="Arial"/>
-              </w:rPr>
-              <w:t>polja za unos potrebnih podataka</w:t>
-            </w:r>
-          </w:p>
-        </w:tc>
-      </w:tr>
-      <w:tr>
-        <w:tc>
-          <w:tcPr>
-            <w:tcW w:w="5164" w:type="dxa"/>
-          </w:tcPr>
-          <w:p>
-            <w:pPr>
-              <w:ind w:left="360"/>
-              <w:rPr>
-                <w:rFonts w:ascii="Arial" w:hAnsi="Arial" w:cs="Arial"/>
-              </w:rPr>
-            </w:pPr>
-            <w:r>
-              <w:rPr>
-                <w:rFonts w:ascii="Arial" w:hAnsi="Arial" w:cs="Arial"/>
-              </w:rPr>
-              <w:t xml:space="preserve">3. </w:t>
-            </w:r>
-            <w:r>
-              <w:rPr>
-                <w:rFonts w:ascii="Arial" w:hAnsi="Arial" w:cs="Arial"/>
-              </w:rPr>
-              <w:t xml:space="preserve">Unos </w:t>
-            </w:r>
-            <w:r>
-              <w:rPr>
-                <w:rFonts w:ascii="Arial" w:hAnsi="Arial" w:cs="Arial"/>
-              </w:rPr>
-              <w:t>podataka</w:t>
-            </w:r>
-          </w:p>
-        </w:tc>
-        <w:tc>
-          <w:tcPr>
-            <w:tcW w:w="4186" w:type="dxa"/>
-          </w:tcPr>
-          <w:p>
-            <w:pPr>
-              <w:ind w:left="360"/>
-              <w:rPr>
-                <w:rFonts w:ascii="Arial" w:hAnsi="Arial" w:cs="Arial"/>
-              </w:rPr>
-            </w:pPr>
-            <w:r>
-              <w:rPr>
-                <w:rFonts w:ascii="Arial" w:hAnsi="Arial" w:cs="Arial"/>
-              </w:rPr>
-              <w:t>4. Prikaz poruke s greškom</w:t>
+              <w:t xml:space="preserve">4.   </w:t>
+            </w:r>
+            <w:r>
+              <w:rPr>
+                <w:rFonts w:ascii="Arial" w:hAnsi="Arial" w:cs="Arial"/>
+              </w:rPr>
+              <w:t>Prikaz poruke s greškom</w:t>
             </w:r>
           </w:p>
         </w:tc>
       </w:tr>
     </w:tbl>
-    <w:p/>
+    <w:p>
+      <w:pPr>
+        <w:rPr>
+          <w:rFonts w:ascii="Arial" w:hAnsi="Arial" w:cs="Arial"/>
+        </w:rPr>
+      </w:pPr>
+    </w:p>
     <w:p/>
     <w:p/>
     <w:p/>
@@ -3287,10 +3381,27 @@
       <w:pPr>
         <w:pStyle w:val="Title"/>
       </w:pPr>
+    </w:p>
+    <w:p>
+      <w:pPr>
+        <w:pStyle w:val="Title"/>
+      </w:pPr>
+    </w:p>
+    <w:p/>
+    <w:p>
+      <w:pPr>
+        <w:pStyle w:val="Title"/>
+      </w:pPr>
       <w:r>
-        <w:t>Scenarij 5:</w:t>
+        <w:t>Scen</w:t>
+      </w:r>
+      <w:bookmarkStart w:id="0" w:name="_GoBack"/>
+      <w:bookmarkEnd w:id="0"/>
+      <w:r>
+        <w:t>arij 5:</w:t>
       </w:r>
     </w:p>
+    <w:p/>
     <w:p/>
     <w:tbl>
       <w:tblPr>
@@ -3765,9 +3876,19 @@
           <w:rFonts w:ascii="Arial" w:hAnsi="Arial" w:cs="Arial"/>
         </w:rPr>
       </w:pPr>
+    </w:p>
+    <w:p>
+      <w:pPr>
+        <w:pStyle w:val="Title"/>
+        <w:rPr>
+          <w:sz w:val="28"/>
+          <w:szCs w:val="28"/>
+        </w:rPr>
+      </w:pPr>
       <w:r>
         <w:rPr>
-          <w:rFonts w:ascii="Arial" w:hAnsi="Arial" w:cs="Arial"/>
+          <w:sz w:val="28"/>
+          <w:szCs w:val="28"/>
         </w:rPr>
         <w:t>Tok događaja:</w:t>
       </w:r>
@@ -4015,8 +4136,6 @@
             </w:r>
           </w:p>
         </w:tc>
-        <w:bookmarkStart w:id="0" w:name="_GoBack"/>
-        <w:bookmarkEnd w:id="0"/>
       </w:tr>
     </w:tbl>
     <w:p>
@@ -4032,9 +4151,19 @@
           <w:rFonts w:ascii="Arial" w:hAnsi="Arial" w:cs="Arial"/>
         </w:rPr>
       </w:pPr>
+    </w:p>
+    <w:p>
+      <w:pPr>
+        <w:pStyle w:val="Title"/>
+        <w:rPr>
+          <w:sz w:val="28"/>
+          <w:szCs w:val="28"/>
+        </w:rPr>
+      </w:pPr>
       <w:r>
         <w:rPr>
-          <w:rFonts w:ascii="Arial" w:hAnsi="Arial" w:cs="Arial"/>
+          <w:sz w:val="28"/>
+          <w:szCs w:val="28"/>
         </w:rPr>
         <w:t xml:space="preserve">Alternativni tok događaja: </w:t>
       </w:r>
@@ -4109,19 +4238,7 @@
               <w:rPr>
                 <w:rFonts w:ascii="Arial" w:hAnsi="Arial" w:cs="Arial"/>
               </w:rPr>
-              <w:t xml:space="preserve">1. </w:t>
-            </w:r>
-            <w:r>
-              <w:rPr>
-                <w:rFonts w:ascii="Arial" w:hAnsi="Arial" w:cs="Arial"/>
-              </w:rPr>
-              <w:t xml:space="preserve">Pristupanje interfejsu za </w:t>
-            </w:r>
-            <w:r>
-              <w:rPr>
-                <w:rFonts w:ascii="Arial" w:hAnsi="Arial" w:cs="Arial"/>
-              </w:rPr>
-              <w:t>konverziju valuta</w:t>
+              <w:t xml:space="preserve"> </w:t>
             </w:r>
           </w:p>
         </w:tc>
@@ -4140,71 +4257,13 @@
               <w:rPr>
                 <w:rFonts w:ascii="Arial" w:hAnsi="Arial" w:cs="Arial"/>
               </w:rPr>
-              <w:t xml:space="preserve">2. </w:t>
-            </w:r>
-            <w:r>
-              <w:rPr>
-                <w:rFonts w:ascii="Arial" w:hAnsi="Arial" w:cs="Arial"/>
-              </w:rPr>
-              <w:t xml:space="preserve">Prikaz </w:t>
-            </w:r>
-            <w:r>
-              <w:rPr>
-                <w:rFonts w:ascii="Arial" w:hAnsi="Arial" w:cs="Arial"/>
-              </w:rPr>
-              <w:t>polja za unos potrebnih podataka</w:t>
-            </w:r>
-          </w:p>
-        </w:tc>
-      </w:tr>
-      <w:tr>
-        <w:tc>
-          <w:tcPr>
-            <w:tcW w:w="5164" w:type="dxa"/>
-          </w:tcPr>
-          <w:p>
-            <w:pPr>
-              <w:ind w:left="360"/>
-              <w:rPr>
-                <w:rFonts w:ascii="Arial" w:hAnsi="Arial" w:cs="Arial"/>
-              </w:rPr>
-            </w:pPr>
-            <w:r>
-              <w:rPr>
-                <w:rFonts w:ascii="Arial" w:hAnsi="Arial" w:cs="Arial"/>
-              </w:rPr>
-              <w:t xml:space="preserve">3. </w:t>
-            </w:r>
-            <w:r>
-              <w:rPr>
-                <w:rFonts w:ascii="Arial" w:hAnsi="Arial" w:cs="Arial"/>
-              </w:rPr>
-              <w:t xml:space="preserve">Unos </w:t>
-            </w:r>
-            <w:r>
-              <w:rPr>
-                <w:rFonts w:ascii="Arial" w:hAnsi="Arial" w:cs="Arial"/>
-              </w:rPr>
-              <w:t>podataka</w:t>
-            </w:r>
-          </w:p>
-        </w:tc>
-        <w:tc>
-          <w:tcPr>
-            <w:tcW w:w="4186" w:type="dxa"/>
-          </w:tcPr>
-          <w:p>
-            <w:pPr>
-              <w:ind w:left="360"/>
-              <w:rPr>
-                <w:rFonts w:ascii="Arial" w:hAnsi="Arial" w:cs="Arial"/>
-              </w:rPr>
-            </w:pPr>
-            <w:r>
-              <w:rPr>
-                <w:rFonts w:ascii="Arial" w:hAnsi="Arial" w:cs="Arial"/>
-              </w:rPr>
-              <w:t xml:space="preserve">4. </w:t>
+              <w:t>5</w:t>
+            </w:r>
+            <w:r>
+              <w:rPr>
+                <w:rFonts w:ascii="Arial" w:hAnsi="Arial" w:cs="Arial"/>
+              </w:rPr>
+              <w:t xml:space="preserve">. </w:t>
             </w:r>
             <w:r>
               <w:rPr>
@@ -4230,6 +4289,119 @@
 <file path=word/numbering.xml><?xml version="1.0" encoding="utf-8"?>
 <w:numbering xmlns:wpc="http://schemas.microsoft.com/office/word/2010/wordprocessingCanvas" xmlns:cx="http://schemas.microsoft.com/office/drawing/2014/chartex" xmlns:cx1="http://schemas.microsoft.com/office/drawing/2015/9/8/chartex" xmlns:cx2="http://schemas.microsoft.com/office/drawing/2015/10/21/chartex" xmlns:cx3="http://schemas.microsoft.com/office/drawing/2016/5/9/chartex" xmlns:cx4="http://schemas.microsoft.com/office/drawing/2016/5/10/chartex" xmlns:cx5="http://schemas.microsoft.com/office/drawing/2016/5/11/chartex" xmlns:cx6="http://schemas.microsoft.com/office/drawing/2016/5/12/chartex" xmlns:cx7="http://schemas.microsoft.com/office/drawing/2016/5/13/chartex" xmlns:cx8="http://schemas.microsoft.com/office/drawing/2016/5/14/chartex" xmlns:mc="http://schemas.openxmlformats.org/markup-compatibility/2006" xmlns:aink="http://schemas.microsoft.com/office/drawing/2016/ink" xmlns:am3d="http://schemas.microsoft.com/office/drawing/2017/model3d" xmlns:o="urn:schemas-microsoft-com:office:office" xmlns:r="http://schemas.openxmlformats.org/officeDocument/2006/relationships" xmlns:m="http://schemas.openxmlformats.org/officeDocument/2006/math" xmlns:v="urn:schemas-microsoft-com:vml" xmlns:wp14="http://schemas.microsoft.com/office/word/2010/wordprocessingDrawing" xmlns:wp="http://schemas.openxmlformats.org/drawingml/2006/wordprocessingDrawing" xmlns:w10="urn:schemas-microsoft-com:office:word" xmlns:w="http://schemas.openxmlformats.org/wordprocessingml/2006/main" xmlns:w14="http://schemas.microsoft.com/office/word/2010/wordml" xmlns:w15="http://schemas.microsoft.com/office/word/2012/wordml" xmlns:w16cid="http://schemas.microsoft.com/office/word/2016/wordml/cid" xmlns:w16se="http://schemas.microsoft.com/office/word/2015/wordml/symex" xmlns:wpg="http://schemas.microsoft.com/office/word/2010/wordprocessingGroup" xmlns:wpi="http://schemas.microsoft.com/office/word/2010/wordprocessingInk" xmlns:wne="http://schemas.microsoft.com/office/word/2006/wordml" xmlns:wps="http://schemas.microsoft.com/office/word/2010/wordprocessingShape" mc:Ignorable="w14 w15 w16se w16cid wp14">
   <w:abstractNum w:abstractNumId="0" w15:restartNumberingAfterBreak="0">
+    <w:nsid w:val="0F585324"/>
+    <w:multiLevelType w:val="multilevel"/>
+    <w:tmpl w:val="4036B2EE"/>
+    <w:lvl w:ilvl="0">
+      <w:start w:val="4"/>
+      <w:numFmt w:val="decimal"/>
+      <w:lvlText w:val="%1"/>
+      <w:lvlJc w:val="left"/>
+      <w:pPr>
+        <w:ind w:left="360" w:hanging="360"/>
+      </w:pPr>
+      <w:rPr>
+        <w:rFonts w:hint="default"/>
+      </w:rPr>
+    </w:lvl>
+    <w:lvl w:ilvl="1">
+      <w:start w:val="1"/>
+      <w:numFmt w:val="decimal"/>
+      <w:lvlText w:val="%1.%2"/>
+      <w:lvlJc w:val="left"/>
+      <w:pPr>
+        <w:ind w:left="720" w:hanging="360"/>
+      </w:pPr>
+      <w:rPr>
+        <w:rFonts w:hint="default"/>
+      </w:rPr>
+    </w:lvl>
+    <w:lvl w:ilvl="2">
+      <w:start w:val="1"/>
+      <w:numFmt w:val="decimal"/>
+      <w:lvlText w:val="%1.%2.%3"/>
+      <w:lvlJc w:val="left"/>
+      <w:pPr>
+        <w:ind w:left="1440" w:hanging="720"/>
+      </w:pPr>
+      <w:rPr>
+        <w:rFonts w:hint="default"/>
+      </w:rPr>
+    </w:lvl>
+    <w:lvl w:ilvl="3">
+      <w:start w:val="1"/>
+      <w:numFmt w:val="decimal"/>
+      <w:lvlText w:val="%1.%2.%3.%4"/>
+      <w:lvlJc w:val="left"/>
+      <w:pPr>
+        <w:ind w:left="1800" w:hanging="720"/>
+      </w:pPr>
+      <w:rPr>
+        <w:rFonts w:hint="default"/>
+      </w:rPr>
+    </w:lvl>
+    <w:lvl w:ilvl="4">
+      <w:start w:val="1"/>
+      <w:numFmt w:val="decimal"/>
+      <w:lvlText w:val="%1.%2.%3.%4.%5"/>
+      <w:lvlJc w:val="left"/>
+      <w:pPr>
+        <w:ind w:left="2520" w:hanging="1080"/>
+      </w:pPr>
+      <w:rPr>
+        <w:rFonts w:hint="default"/>
+      </w:rPr>
+    </w:lvl>
+    <w:lvl w:ilvl="5">
+      <w:start w:val="1"/>
+      <w:numFmt w:val="decimal"/>
+      <w:lvlText w:val="%1.%2.%3.%4.%5.%6"/>
+      <w:lvlJc w:val="left"/>
+      <w:pPr>
+        <w:ind w:left="2880" w:hanging="1080"/>
+      </w:pPr>
+      <w:rPr>
+        <w:rFonts w:hint="default"/>
+      </w:rPr>
+    </w:lvl>
+    <w:lvl w:ilvl="6">
+      <w:start w:val="1"/>
+      <w:numFmt w:val="decimal"/>
+      <w:lvlText w:val="%1.%2.%3.%4.%5.%6.%7"/>
+      <w:lvlJc w:val="left"/>
+      <w:pPr>
+        <w:ind w:left="3600" w:hanging="1440"/>
+      </w:pPr>
+      <w:rPr>
+        <w:rFonts w:hint="default"/>
+      </w:rPr>
+    </w:lvl>
+    <w:lvl w:ilvl="7">
+      <w:start w:val="1"/>
+      <w:numFmt w:val="decimal"/>
+      <w:lvlText w:val="%1.%2.%3.%4.%5.%6.%7.%8"/>
+      <w:lvlJc w:val="left"/>
+      <w:pPr>
+        <w:ind w:left="3960" w:hanging="1440"/>
+      </w:pPr>
+      <w:rPr>
+        <w:rFonts w:hint="default"/>
+      </w:rPr>
+    </w:lvl>
+    <w:lvl w:ilvl="8">
+      <w:start w:val="1"/>
+      <w:numFmt w:val="decimal"/>
+      <w:lvlText w:val="%1.%2.%3.%4.%5.%6.%7.%8.%9"/>
+      <w:lvlJc w:val="left"/>
+      <w:pPr>
+        <w:ind w:left="4680" w:hanging="1800"/>
+      </w:pPr>
+      <w:rPr>
+        <w:rFonts w:hint="default"/>
+      </w:rPr>
+    </w:lvl>
+  </w:abstractNum>
+  <w:abstractNum w:abstractNumId="1" w15:restartNumberingAfterBreak="0">
     <w:nsid w:val="110B073F"/>
     <w:multiLevelType w:val="hybridMultilevel"/>
     <w:tmpl w:val="993AD154"/>
@@ -4318,7 +4490,96 @@
       </w:pPr>
     </w:lvl>
   </w:abstractNum>
-  <w:abstractNum w:abstractNumId="1" w15:restartNumberingAfterBreak="0">
+  <w:abstractNum w:abstractNumId="2" w15:restartNumberingAfterBreak="0">
+    <w:nsid w:val="126D0B1F"/>
+    <w:multiLevelType w:val="hybridMultilevel"/>
+    <w:tmpl w:val="993AD154"/>
+    <w:lvl w:ilvl="0" w:tplc="141A000F">
+      <w:start w:val="1"/>
+      <w:numFmt w:val="decimal"/>
+      <w:lvlText w:val="%1."/>
+      <w:lvlJc w:val="left"/>
+      <w:pPr>
+        <w:ind w:left="720" w:hanging="360"/>
+      </w:pPr>
+      <w:rPr>
+        <w:rFonts w:hint="default"/>
+      </w:rPr>
+    </w:lvl>
+    <w:lvl w:ilvl="1" w:tplc="141A0019" w:tentative="1">
+      <w:start w:val="1"/>
+      <w:numFmt w:val="lowerLetter"/>
+      <w:lvlText w:val="%2."/>
+      <w:lvlJc w:val="left"/>
+      <w:pPr>
+        <w:ind w:left="1440" w:hanging="360"/>
+      </w:pPr>
+    </w:lvl>
+    <w:lvl w:ilvl="2" w:tplc="141A001B" w:tentative="1">
+      <w:start w:val="1"/>
+      <w:numFmt w:val="lowerRoman"/>
+      <w:lvlText w:val="%3."/>
+      <w:lvlJc w:val="right"/>
+      <w:pPr>
+        <w:ind w:left="2160" w:hanging="180"/>
+      </w:pPr>
+    </w:lvl>
+    <w:lvl w:ilvl="3" w:tplc="141A000F" w:tentative="1">
+      <w:start w:val="1"/>
+      <w:numFmt w:val="decimal"/>
+      <w:lvlText w:val="%4."/>
+      <w:lvlJc w:val="left"/>
+      <w:pPr>
+        <w:ind w:left="2880" w:hanging="360"/>
+      </w:pPr>
+    </w:lvl>
+    <w:lvl w:ilvl="4" w:tplc="141A0019" w:tentative="1">
+      <w:start w:val="1"/>
+      <w:numFmt w:val="lowerLetter"/>
+      <w:lvlText w:val="%5."/>
+      <w:lvlJc w:val="left"/>
+      <w:pPr>
+        <w:ind w:left="3600" w:hanging="360"/>
+      </w:pPr>
+    </w:lvl>
+    <w:lvl w:ilvl="5" w:tplc="141A001B" w:tentative="1">
+      <w:start w:val="1"/>
+      <w:numFmt w:val="lowerRoman"/>
+      <w:lvlText w:val="%6."/>
+      <w:lvlJc w:val="right"/>
+      <w:pPr>
+        <w:ind w:left="4320" w:hanging="180"/>
+      </w:pPr>
+    </w:lvl>
+    <w:lvl w:ilvl="6" w:tplc="141A000F" w:tentative="1">
+      <w:start w:val="1"/>
+      <w:numFmt w:val="decimal"/>
+      <w:lvlText w:val="%7."/>
+      <w:lvlJc w:val="left"/>
+      <w:pPr>
+        <w:ind w:left="5040" w:hanging="360"/>
+      </w:pPr>
+    </w:lvl>
+    <w:lvl w:ilvl="7" w:tplc="141A0019" w:tentative="1">
+      <w:start w:val="1"/>
+      <w:numFmt w:val="lowerLetter"/>
+      <w:lvlText w:val="%8."/>
+      <w:lvlJc w:val="left"/>
+      <w:pPr>
+        <w:ind w:left="5760" w:hanging="360"/>
+      </w:pPr>
+    </w:lvl>
+    <w:lvl w:ilvl="8" w:tplc="141A001B" w:tentative="1">
+      <w:start w:val="1"/>
+      <w:numFmt w:val="lowerRoman"/>
+      <w:lvlText w:val="%9."/>
+      <w:lvlJc w:val="right"/>
+      <w:pPr>
+        <w:ind w:left="6480" w:hanging="180"/>
+      </w:pPr>
+    </w:lvl>
+  </w:abstractNum>
+  <w:abstractNum w:abstractNumId="3" w15:restartNumberingAfterBreak="0">
     <w:nsid w:val="13C530D0"/>
     <w:multiLevelType w:val="hybridMultilevel"/>
     <w:tmpl w:val="993AD154"/>
@@ -4407,7 +4668,7 @@
       </w:pPr>
     </w:lvl>
   </w:abstractNum>
-  <w:abstractNum w:abstractNumId="2" w15:restartNumberingAfterBreak="0">
+  <w:abstractNum w:abstractNumId="4" w15:restartNumberingAfterBreak="0">
     <w:nsid w:val="1A974AB3"/>
     <w:multiLevelType w:val="hybridMultilevel"/>
     <w:tmpl w:val="993AD154"/>
@@ -4496,7 +4757,7 @@
       </w:pPr>
     </w:lvl>
   </w:abstractNum>
-  <w:abstractNum w:abstractNumId="3" w15:restartNumberingAfterBreak="0">
+  <w:abstractNum w:abstractNumId="5" w15:restartNumberingAfterBreak="0">
     <w:nsid w:val="200C312C"/>
     <w:multiLevelType w:val="multilevel"/>
     <w:tmpl w:val="420AE828"/>
@@ -4645,7 +4906,7 @@
       </w:rPr>
     </w:lvl>
   </w:abstractNum>
-  <w:abstractNum w:abstractNumId="4" w15:restartNumberingAfterBreak="0">
+  <w:abstractNum w:abstractNumId="6" w15:restartNumberingAfterBreak="0">
     <w:nsid w:val="31025F20"/>
     <w:multiLevelType w:val="hybridMultilevel"/>
     <w:tmpl w:val="993AD154"/>
@@ -4734,7 +4995,233 @@
       </w:pPr>
     </w:lvl>
   </w:abstractNum>
-  <w:abstractNum w:abstractNumId="5" w15:restartNumberingAfterBreak="0">
+  <w:abstractNum w:abstractNumId="7" w15:restartNumberingAfterBreak="0">
+    <w:nsid w:val="50CC6942"/>
+    <w:multiLevelType w:val="multilevel"/>
+    <w:tmpl w:val="4036B2EE"/>
+    <w:lvl w:ilvl="0">
+      <w:start w:val="4"/>
+      <w:numFmt w:val="decimal"/>
+      <w:lvlText w:val="%1"/>
+      <w:lvlJc w:val="left"/>
+      <w:pPr>
+        <w:ind w:left="360" w:hanging="360"/>
+      </w:pPr>
+      <w:rPr>
+        <w:rFonts w:hint="default"/>
+      </w:rPr>
+    </w:lvl>
+    <w:lvl w:ilvl="1">
+      <w:start w:val="1"/>
+      <w:numFmt w:val="decimal"/>
+      <w:lvlText w:val="%1.%2"/>
+      <w:lvlJc w:val="left"/>
+      <w:pPr>
+        <w:ind w:left="720" w:hanging="360"/>
+      </w:pPr>
+      <w:rPr>
+        <w:rFonts w:hint="default"/>
+      </w:rPr>
+    </w:lvl>
+    <w:lvl w:ilvl="2">
+      <w:start w:val="1"/>
+      <w:numFmt w:val="decimal"/>
+      <w:lvlText w:val="%1.%2.%3"/>
+      <w:lvlJc w:val="left"/>
+      <w:pPr>
+        <w:ind w:left="1440" w:hanging="720"/>
+      </w:pPr>
+      <w:rPr>
+        <w:rFonts w:hint="default"/>
+      </w:rPr>
+    </w:lvl>
+    <w:lvl w:ilvl="3">
+      <w:start w:val="1"/>
+      <w:numFmt w:val="decimal"/>
+      <w:lvlText w:val="%1.%2.%3.%4"/>
+      <w:lvlJc w:val="left"/>
+      <w:pPr>
+        <w:ind w:left="1800" w:hanging="720"/>
+      </w:pPr>
+      <w:rPr>
+        <w:rFonts w:hint="default"/>
+      </w:rPr>
+    </w:lvl>
+    <w:lvl w:ilvl="4">
+      <w:start w:val="1"/>
+      <w:numFmt w:val="decimal"/>
+      <w:lvlText w:val="%1.%2.%3.%4.%5"/>
+      <w:lvlJc w:val="left"/>
+      <w:pPr>
+        <w:ind w:left="2520" w:hanging="1080"/>
+      </w:pPr>
+      <w:rPr>
+        <w:rFonts w:hint="default"/>
+      </w:rPr>
+    </w:lvl>
+    <w:lvl w:ilvl="5">
+      <w:start w:val="1"/>
+      <w:numFmt w:val="decimal"/>
+      <w:lvlText w:val="%1.%2.%3.%4.%5.%6"/>
+      <w:lvlJc w:val="left"/>
+      <w:pPr>
+        <w:ind w:left="2880" w:hanging="1080"/>
+      </w:pPr>
+      <w:rPr>
+        <w:rFonts w:hint="default"/>
+      </w:rPr>
+    </w:lvl>
+    <w:lvl w:ilvl="6">
+      <w:start w:val="1"/>
+      <w:numFmt w:val="decimal"/>
+      <w:lvlText w:val="%1.%2.%3.%4.%5.%6.%7"/>
+      <w:lvlJc w:val="left"/>
+      <w:pPr>
+        <w:ind w:left="3600" w:hanging="1440"/>
+      </w:pPr>
+      <w:rPr>
+        <w:rFonts w:hint="default"/>
+      </w:rPr>
+    </w:lvl>
+    <w:lvl w:ilvl="7">
+      <w:start w:val="1"/>
+      <w:numFmt w:val="decimal"/>
+      <w:lvlText w:val="%1.%2.%3.%4.%5.%6.%7.%8"/>
+      <w:lvlJc w:val="left"/>
+      <w:pPr>
+        <w:ind w:left="3960" w:hanging="1440"/>
+      </w:pPr>
+      <w:rPr>
+        <w:rFonts w:hint="default"/>
+      </w:rPr>
+    </w:lvl>
+    <w:lvl w:ilvl="8">
+      <w:start w:val="1"/>
+      <w:numFmt w:val="decimal"/>
+      <w:lvlText w:val="%1.%2.%3.%4.%5.%6.%7.%8.%9"/>
+      <w:lvlJc w:val="left"/>
+      <w:pPr>
+        <w:ind w:left="4680" w:hanging="1800"/>
+      </w:pPr>
+      <w:rPr>
+        <w:rFonts w:hint="default"/>
+      </w:rPr>
+    </w:lvl>
+  </w:abstractNum>
+  <w:abstractNum w:abstractNumId="8" w15:restartNumberingAfterBreak="0">
+    <w:nsid w:val="60170C0E"/>
+    <w:multiLevelType w:val="multilevel"/>
+    <w:tmpl w:val="4036B2EE"/>
+    <w:lvl w:ilvl="0">
+      <w:start w:val="4"/>
+      <w:numFmt w:val="decimal"/>
+      <w:lvlText w:val="%1"/>
+      <w:lvlJc w:val="left"/>
+      <w:pPr>
+        <w:ind w:left="360" w:hanging="360"/>
+      </w:pPr>
+      <w:rPr>
+        <w:rFonts w:hint="default"/>
+      </w:rPr>
+    </w:lvl>
+    <w:lvl w:ilvl="1">
+      <w:start w:val="1"/>
+      <w:numFmt w:val="decimal"/>
+      <w:lvlText w:val="%1.%2"/>
+      <w:lvlJc w:val="left"/>
+      <w:pPr>
+        <w:ind w:left="720" w:hanging="360"/>
+      </w:pPr>
+      <w:rPr>
+        <w:rFonts w:hint="default"/>
+      </w:rPr>
+    </w:lvl>
+    <w:lvl w:ilvl="2">
+      <w:start w:val="1"/>
+      <w:numFmt w:val="decimal"/>
+      <w:lvlText w:val="%1.%2.%3"/>
+      <w:lvlJc w:val="left"/>
+      <w:pPr>
+        <w:ind w:left="1440" w:hanging="720"/>
+      </w:pPr>
+      <w:rPr>
+        <w:rFonts w:hint="default"/>
+      </w:rPr>
+    </w:lvl>
+    <w:lvl w:ilvl="3">
+      <w:start w:val="1"/>
+      <w:numFmt w:val="decimal"/>
+      <w:lvlText w:val="%1.%2.%3.%4"/>
+      <w:lvlJc w:val="left"/>
+      <w:pPr>
+        <w:ind w:left="1800" w:hanging="720"/>
+      </w:pPr>
+      <w:rPr>
+        <w:rFonts w:hint="default"/>
+      </w:rPr>
+    </w:lvl>
+    <w:lvl w:ilvl="4">
+      <w:start w:val="1"/>
+      <w:numFmt w:val="decimal"/>
+      <w:lvlText w:val="%1.%2.%3.%4.%5"/>
+      <w:lvlJc w:val="left"/>
+      <w:pPr>
+        <w:ind w:left="2520" w:hanging="1080"/>
+      </w:pPr>
+      <w:rPr>
+        <w:rFonts w:hint="default"/>
+      </w:rPr>
+    </w:lvl>
+    <w:lvl w:ilvl="5">
+      <w:start w:val="1"/>
+      <w:numFmt w:val="decimal"/>
+      <w:lvlText w:val="%1.%2.%3.%4.%5.%6"/>
+      <w:lvlJc w:val="left"/>
+      <w:pPr>
+        <w:ind w:left="2880" w:hanging="1080"/>
+      </w:pPr>
+      <w:rPr>
+        <w:rFonts w:hint="default"/>
+      </w:rPr>
+    </w:lvl>
+    <w:lvl w:ilvl="6">
+      <w:start w:val="1"/>
+      <w:numFmt w:val="decimal"/>
+      <w:lvlText w:val="%1.%2.%3.%4.%5.%6.%7"/>
+      <w:lvlJc w:val="left"/>
+      <w:pPr>
+        <w:ind w:left="3600" w:hanging="1440"/>
+      </w:pPr>
+      <w:rPr>
+        <w:rFonts w:hint="default"/>
+      </w:rPr>
+    </w:lvl>
+    <w:lvl w:ilvl="7">
+      <w:start w:val="1"/>
+      <w:numFmt w:val="decimal"/>
+      <w:lvlText w:val="%1.%2.%3.%4.%5.%6.%7.%8"/>
+      <w:lvlJc w:val="left"/>
+      <w:pPr>
+        <w:ind w:left="3960" w:hanging="1440"/>
+      </w:pPr>
+      <w:rPr>
+        <w:rFonts w:hint="default"/>
+      </w:rPr>
+    </w:lvl>
+    <w:lvl w:ilvl="8">
+      <w:start w:val="1"/>
+      <w:numFmt w:val="decimal"/>
+      <w:lvlText w:val="%1.%2.%3.%4.%5.%6.%7.%8.%9"/>
+      <w:lvlJc w:val="left"/>
+      <w:pPr>
+        <w:ind w:left="4680" w:hanging="1800"/>
+      </w:pPr>
+      <w:rPr>
+        <w:rFonts w:hint="default"/>
+      </w:rPr>
+    </w:lvl>
+  </w:abstractNum>
+  <w:abstractNum w:abstractNumId="9" w15:restartNumberingAfterBreak="0">
     <w:nsid w:val="6C567CD1"/>
     <w:multiLevelType w:val="hybridMultilevel"/>
     <w:tmpl w:val="993AD154"/>
@@ -4823,7 +5310,7 @@
       </w:pPr>
     </w:lvl>
   </w:abstractNum>
-  <w:abstractNum w:abstractNumId="6" w15:restartNumberingAfterBreak="0">
+  <w:abstractNum w:abstractNumId="10" w15:restartNumberingAfterBreak="0">
     <w:nsid w:val="6EE45FE8"/>
     <w:multiLevelType w:val="multilevel"/>
     <w:tmpl w:val="29888EDC"/>
@@ -4972,7 +5459,7 @@
       </w:rPr>
     </w:lvl>
   </w:abstractNum>
-  <w:abstractNum w:abstractNumId="7" w15:restartNumberingAfterBreak="0">
+  <w:abstractNum w:abstractNumId="11" w15:restartNumberingAfterBreak="0">
     <w:nsid w:val="7FFC4B60"/>
     <w:multiLevelType w:val="hybridMultilevel"/>
     <w:tmpl w:val="993AD154"/>
@@ -5062,28 +5549,40 @@
     </w:lvl>
   </w:abstractNum>
   <w:num w:numId="1">
+    <w:abstractNumId w:val="10"/>
+  </w:num>
+  <w:num w:numId="2">
     <w:abstractNumId w:val="6"/>
   </w:num>
-  <w:num w:numId="2">
+  <w:num w:numId="3">
+    <w:abstractNumId w:val="5"/>
+  </w:num>
+  <w:num w:numId="4">
+    <w:abstractNumId w:val="9"/>
+  </w:num>
+  <w:num w:numId="5">
+    <w:abstractNumId w:val="1"/>
+  </w:num>
+  <w:num w:numId="6">
     <w:abstractNumId w:val="4"/>
   </w:num>
-  <w:num w:numId="3">
+  <w:num w:numId="7">
+    <w:abstractNumId w:val="11"/>
+  </w:num>
+  <w:num w:numId="8">
     <w:abstractNumId w:val="3"/>
   </w:num>
-  <w:num w:numId="4">
-    <w:abstractNumId w:val="5"/>
+  <w:num w:numId="9">
+    <w:abstractNumId w:val="8"/>
   </w:num>
-  <w:num w:numId="5">
+  <w:num w:numId="10">
     <w:abstractNumId w:val="0"/>
   </w:num>
-  <w:num w:numId="6">
-    <w:abstractNumId w:val="2"/>
-  </w:num>
-  <w:num w:numId="7">
+  <w:num w:numId="11">
     <w:abstractNumId w:val="7"/>
   </w:num>
-  <w:num w:numId="8">
-    <w:abstractNumId w:val="1"/>
+  <w:num w:numId="12">
+    <w:abstractNumId w:val="2"/>
   </w:num>
 </w:numbering>
 </file>
@@ -5486,7 +5985,7 @@
   <w:style w:type="paragraph" w:default="1" w:styleId="Normal">
     <w:name w:val="Normal"/>
     <w:qFormat/>
-    <w:rsid w:val="00CD798C"/>
+    <w:rsid w:val="00E54EFB"/>
   </w:style>
   <w:style w:type="paragraph" w:styleId="Heading1">
     <w:name w:val="heading 1"/>

</xml_diff>